<commit_message>
Finished developer documentation, Built Release v1
</commit_message>
<xml_diff>
--- a/Development Journal.docx
+++ b/Development Journal.docx
@@ -69,7 +69,15 @@
         <w:t xml:space="preserve">I knew Livecode had some kind of rich text renderer, so I spent about an hour figuring out how to make that work, and managed to get it to load html code from a file and put it in a field. </w:t>
       </w:r>
       <w:r>
-        <w:t xml:space="preserve">Turns out, you need to set the HTMLText property of something to some HTML code and the field will render it as HTML code. An important note is that it’s only a Pseudo-HTML in that there are only about 7 or 8 tags. They basically serve the purpose of providing a way for the user to style text in Livecode easily. </w:t>
+        <w:t xml:space="preserve">Turns out, you need to set the </w:t>
+      </w:r>
+      <w:proofErr w:type="spellStart"/>
+      <w:r>
+        <w:t>HTMLText</w:t>
+      </w:r>
+      <w:proofErr w:type="spellEnd"/>
+      <w:r>
+        <w:t xml:space="preserve"> property of something to some HTML code and the field will render it as HTML code. An important note is that it’s only a Pseudo-HTML in that there are only about 7 or 8 tags. They basically serve the purpose of providing a way for the user to style text in Livecode easily. </w:t>
       </w:r>
     </w:p>
     <w:p>
@@ -107,12 +115,41 @@
       </w:r>
     </w:p>
     <w:p>
-      <w:r>
-        <w:t>get the name of this card</w:t>
+      <w:proofErr w:type="gramStart"/>
+      <w:r>
+        <w:t>get</w:t>
+      </w:r>
+      <w:proofErr w:type="gramEnd"/>
+      <w:r>
+        <w:t xml:space="preserve"> the name of this card</w:t>
       </w:r>
       <w:r>
         <w:br/>
-        <w:t>set the HTMLText of field “ContentArea” to the HTMLText of URL it</w:t>
+        <w:t xml:space="preserve">set the </w:t>
+      </w:r>
+      <w:proofErr w:type="spellStart"/>
+      <w:r>
+        <w:t>HTMLText</w:t>
+      </w:r>
+      <w:proofErr w:type="spellEnd"/>
+      <w:r>
+        <w:t xml:space="preserve"> of field “</w:t>
+      </w:r>
+      <w:proofErr w:type="spellStart"/>
+      <w:r>
+        <w:t>ContentArea</w:t>
+      </w:r>
+      <w:proofErr w:type="spellEnd"/>
+      <w:r>
+        <w:t xml:space="preserve">” to the </w:t>
+      </w:r>
+      <w:proofErr w:type="spellStart"/>
+      <w:r>
+        <w:t>HTMLText</w:t>
+      </w:r>
+      <w:proofErr w:type="spellEnd"/>
+      <w:r>
+        <w:t xml:space="preserve"> of URL it</w:t>
       </w:r>
     </w:p>
     <w:p>
@@ -244,7 +281,23 @@
     </w:p>
     <w:p>
       <w:r>
-        <w:t>I have finally arrived on a method of displaying content in the app. I’m going to use google drive to host the HTML code for each content page, and use their live previewing feature to edit and obtain formatted text. As for pictures, they can simply be linked through an img tag, and are being hosted by imgur. I should probably add some sort of special th</w:t>
+        <w:t xml:space="preserve">I have finally arrived on a method of displaying content in the app. I’m going to use google drive to host the HTML code for each content page, and use their live previewing feature to edit and obtain formatted text. As for pictures, they can simply be linked through an </w:t>
+      </w:r>
+      <w:proofErr w:type="spellStart"/>
+      <w:r>
+        <w:t>img</w:t>
+      </w:r>
+      <w:proofErr w:type="spellEnd"/>
+      <w:r>
+        <w:t xml:space="preserve"> tag, and are being hosted by </w:t>
+      </w:r>
+      <w:proofErr w:type="spellStart"/>
+      <w:r>
+        <w:t>imgur</w:t>
+      </w:r>
+      <w:proofErr w:type="spellEnd"/>
+      <w:r>
+        <w:t>. I should probably add some sort of special th</w:t>
       </w:r>
       <w:r>
         <w:t>anks to both services for that.</w:t>
@@ -391,30 +444,64 @@
       <w:r>
         <w:t xml:space="preserve"> For now, I’m going to go test out the application on the target platform and see how it runs.</w:t>
       </w:r>
+    </w:p>
+    <w:p>
+      <w:pPr>
+        <w:pStyle w:val="Heading2"/>
+      </w:pPr>
+      <w:r>
+        <w:t>Learning</w:t>
+      </w:r>
+    </w:p>
+    <w:p>
+      <w:r>
+        <w:t>I’ve gotten into a nice pattern of creating the content pages, and I found an online PNG-</w:t>
+      </w:r>
+      <w:r>
+        <w:t>ICO converter</w:t>
+      </w:r>
+      <w:r>
+        <w:t xml:space="preserve"> to make the application icon with.</w:t>
+      </w:r>
+      <w:r>
+        <w:t xml:space="preserve"> The current workflow seems to be pretty efficient.</w:t>
+      </w:r>
+    </w:p>
+    <w:p>
+      <w:pPr>
+        <w:pStyle w:val="Heading1"/>
+      </w:pPr>
+      <w:r>
+        <w:t>Content complete, a splash of colour – 15:29 14/07/14</w:t>
+      </w:r>
+    </w:p>
+    <w:p>
+      <w:pPr>
+        <w:pStyle w:val="Heading2"/>
+      </w:pPr>
+      <w:r>
+        <w:t>Discussion</w:t>
+      </w:r>
+    </w:p>
+    <w:p>
+      <w:r>
+        <w:t xml:space="preserve">I’ve added all of the content to the application now, and also added a splash of colour to the titles, blue for the elements of a computer system and red for hardware in a computer system. All I need to do now is to compile the application, make sure everything still works, and work on documentation and distribution, as well as presentation. I’m going to use GitHub pages for that, simply because I can host the project, offer up-to-date downloads and present the project on an amazing looking website. </w:t>
+      </w:r>
+    </w:p>
+    <w:p>
+      <w:pPr>
+        <w:pStyle w:val="Heading2"/>
+      </w:pPr>
+      <w:r>
+        <w:t>Learning</w:t>
+      </w:r>
+    </w:p>
+    <w:p>
+      <w:r>
+        <w:t xml:space="preserve">I’ve finished the content, and it looks pretty good the way it’s laid out, professional looking. I’m also going to use Git a lot more because version control is very useful. And it’s easy with the desktop app. </w:t>
+      </w:r>
       <w:bookmarkStart w:id="0" w:name="_GoBack"/>
       <w:bookmarkEnd w:id="0"/>
-    </w:p>
-    <w:p>
-      <w:pPr>
-        <w:pStyle w:val="Heading2"/>
-      </w:pPr>
-      <w:r>
-        <w:t>Learning</w:t>
-      </w:r>
-    </w:p>
-    <w:p>
-      <w:r>
-        <w:t>I’ve gotten into a nice pattern of creating the content pages, and I found an online PNG-</w:t>
-      </w:r>
-      <w:r>
-        <w:t>ICO converter</w:t>
-      </w:r>
-      <w:r>
-        <w:t xml:space="preserve"> to make the application icon with.</w:t>
-      </w:r>
-      <w:r>
-        <w:t xml:space="preserve"> The current workflow seems to be pretty efficient.</w:t>
-      </w:r>
     </w:p>
     <w:sectPr>
       <w:pgSz w:w="11906" w:h="16838"/>

</xml_diff>